<commit_message>
Added Testing for 2nd GitHub 3rd Party Implementation
</commit_message>
<xml_diff>
--- a/Week 13 - 3rd Party Implementation - Bug Bounty.docx
+++ b/Week 13 - 3rd Party Implementation - Bug Bounty.docx
@@ -145,8 +145,8 @@
           <w:rFonts w:ascii="Times New Roman" w:hAnsi="Times New Roman" w:cs="Times New Roman"/>
           <w:i/>
           <w:iCs/>
-          <w:sz w:val="20"/>
-          <w:szCs w:val="20"/>
+          <w:sz w:val="24"/>
+          <w:szCs w:val="24"/>
           <w:lang w:val="en-SG"/>
         </w:rPr>
       </w:pPr>
@@ -155,8 +155,8 @@
           <w:rFonts w:ascii="Times New Roman" w:hAnsi="Times New Roman" w:cs="Times New Roman"/>
           <w:i/>
           <w:iCs/>
-          <w:sz w:val="20"/>
-          <w:szCs w:val="20"/>
+          <w:sz w:val="24"/>
+          <w:szCs w:val="24"/>
           <w:lang w:val="en-SG"/>
         </w:rPr>
         <w:t>Code Inspection:</w:t>
@@ -166,16 +166,16 @@
       <w:pPr>
         <w:rPr>
           <w:rFonts w:ascii="Times New Roman" w:hAnsi="Times New Roman" w:cs="Times New Roman"/>
-          <w:sz w:val="20"/>
-          <w:szCs w:val="20"/>
-          <w:lang w:val="en-SG"/>
-        </w:rPr>
-      </w:pPr>
-      <w:r>
-        <w:rPr>
-          <w:rFonts w:ascii="Times New Roman" w:hAnsi="Times New Roman" w:cs="Times New Roman"/>
-          <w:sz w:val="20"/>
-          <w:szCs w:val="20"/>
+          <w:sz w:val="24"/>
+          <w:szCs w:val="24"/>
+          <w:lang w:val="en-SG"/>
+        </w:rPr>
+      </w:pPr>
+      <w:r>
+        <w:rPr>
+          <w:rFonts w:ascii="Times New Roman" w:hAnsi="Times New Roman" w:cs="Times New Roman"/>
+          <w:sz w:val="24"/>
+          <w:szCs w:val="24"/>
           <w:lang w:val="en-SG"/>
         </w:rPr>
         <w:t>Upon inspecting her code, I have noticed the following:</w:t>
@@ -190,16 +190,16 @@
         </w:numPr>
         <w:rPr>
           <w:rFonts w:ascii="Times New Roman" w:hAnsi="Times New Roman" w:cs="Times New Roman"/>
-          <w:sz w:val="20"/>
-          <w:szCs w:val="20"/>
-          <w:lang w:val="en-SG"/>
-        </w:rPr>
-      </w:pPr>
-      <w:r>
-        <w:rPr>
-          <w:rFonts w:ascii="Times New Roman" w:hAnsi="Times New Roman" w:cs="Times New Roman"/>
-          <w:sz w:val="20"/>
-          <w:szCs w:val="20"/>
+          <w:sz w:val="24"/>
+          <w:szCs w:val="24"/>
+          <w:lang w:val="en-SG"/>
+        </w:rPr>
+      </w:pPr>
+      <w:r>
+        <w:rPr>
+          <w:rFonts w:ascii="Times New Roman" w:hAnsi="Times New Roman" w:cs="Times New Roman"/>
+          <w:sz w:val="24"/>
+          <w:szCs w:val="24"/>
           <w:lang w:val="en-SG"/>
         </w:rPr>
         <w:t xml:space="preserve">A user is unable to select a unique combination of columns to allow for comparison between the 2 Files – This is a requirement stipulated for the Mini Testing Campaign. Hence, the user is only able to </w:t>
@@ -207,8 +207,8 @@
       <w:r>
         <w:rPr>
           <w:rFonts w:ascii="Times New Roman" w:hAnsi="Times New Roman" w:cs="Times New Roman"/>
-          <w:sz w:val="20"/>
-          <w:szCs w:val="20"/>
+          <w:sz w:val="24"/>
+          <w:szCs w:val="24"/>
           <w:lang w:val="en-SG"/>
         </w:rPr>
         <w:t>perform a full row comparison between the 2 files.</w:t>
@@ -223,16 +223,16 @@
         </w:numPr>
         <w:rPr>
           <w:rFonts w:ascii="Times New Roman" w:hAnsi="Times New Roman" w:cs="Times New Roman"/>
-          <w:sz w:val="20"/>
-          <w:szCs w:val="20"/>
-          <w:lang w:val="en-SG"/>
-        </w:rPr>
-      </w:pPr>
-      <w:r>
-        <w:rPr>
-          <w:rFonts w:ascii="Times New Roman" w:hAnsi="Times New Roman" w:cs="Times New Roman"/>
-          <w:sz w:val="20"/>
-          <w:szCs w:val="20"/>
+          <w:sz w:val="24"/>
+          <w:szCs w:val="24"/>
+          <w:lang w:val="en-SG"/>
+        </w:rPr>
+      </w:pPr>
+      <w:r>
+        <w:rPr>
+          <w:rFonts w:ascii="Times New Roman" w:hAnsi="Times New Roman" w:cs="Times New Roman"/>
+          <w:sz w:val="24"/>
+          <w:szCs w:val="24"/>
           <w:lang w:val="en-SG"/>
         </w:rPr>
         <w:t>The CompareCSV Program performs a line-by-line comparison between the 2 Files. This means that it is sensitive to duplicate records and the order of the records.</w:t>
@@ -242,26 +242,26 @@
       <w:pPr>
         <w:rPr>
           <w:rFonts w:ascii="Times New Roman" w:hAnsi="Times New Roman" w:cs="Times New Roman"/>
-          <w:sz w:val="20"/>
-          <w:szCs w:val="20"/>
-          <w:lang w:val="en-SG"/>
-        </w:rPr>
-      </w:pPr>
-    </w:p>
-    <w:p>
-      <w:pPr>
-        <w:rPr>
-          <w:rFonts w:ascii="Times New Roman" w:hAnsi="Times New Roman" w:cs="Times New Roman"/>
-          <w:sz w:val="20"/>
-          <w:szCs w:val="20"/>
-          <w:lang w:val="en-SG"/>
-        </w:rPr>
-      </w:pPr>
-      <w:r>
-        <w:rPr>
-          <w:rFonts w:ascii="Times New Roman" w:hAnsi="Times New Roman" w:cs="Times New Roman"/>
-          <w:sz w:val="20"/>
-          <w:szCs w:val="20"/>
+          <w:sz w:val="24"/>
+          <w:szCs w:val="24"/>
+          <w:lang w:val="en-SG"/>
+        </w:rPr>
+      </w:pPr>
+    </w:p>
+    <w:p>
+      <w:pPr>
+        <w:rPr>
+          <w:rFonts w:ascii="Times New Roman" w:hAnsi="Times New Roman" w:cs="Times New Roman"/>
+          <w:sz w:val="24"/>
+          <w:szCs w:val="24"/>
+          <w:lang w:val="en-SG"/>
+        </w:rPr>
+      </w:pPr>
+      <w:r>
+        <w:rPr>
+          <w:rFonts w:ascii="Times New Roman" w:hAnsi="Times New Roman" w:cs="Times New Roman"/>
+          <w:sz w:val="24"/>
+          <w:szCs w:val="24"/>
           <w:lang w:val="en-SG"/>
         </w:rPr>
         <w:t xml:space="preserve">Based on the above observations, I have identified a set of bugs. The </w:t>
@@ -271,8 +271,8 @@
           <w:rFonts w:ascii="Times New Roman" w:hAnsi="Times New Roman" w:cs="Times New Roman"/>
           <w:b/>
           <w:bCs/>
-          <w:sz w:val="20"/>
-          <w:szCs w:val="20"/>
+          <w:sz w:val="24"/>
+          <w:szCs w:val="24"/>
           <w:lang w:val="en-SG"/>
         </w:rPr>
         <w:t>most critical bug</w:t>
@@ -280,8 +280,8 @@
       <w:r>
         <w:rPr>
           <w:rFonts w:ascii="Times New Roman" w:hAnsi="Times New Roman" w:cs="Times New Roman"/>
-          <w:sz w:val="20"/>
-          <w:szCs w:val="20"/>
+          <w:sz w:val="24"/>
+          <w:szCs w:val="24"/>
           <w:lang w:val="en-SG"/>
         </w:rPr>
         <w:t xml:space="preserve"> is </w:t>
@@ -289,8 +289,8 @@
       <w:r>
         <w:rPr>
           <w:rFonts w:ascii="Times New Roman" w:hAnsi="Times New Roman" w:cs="Times New Roman"/>
-          <w:sz w:val="20"/>
-          <w:szCs w:val="20"/>
+          <w:sz w:val="24"/>
+          <w:szCs w:val="24"/>
           <w:lang w:val="en-SG"/>
         </w:rPr>
         <w:t>that the software program is unable to compare records against a unique combination.</w:t>
@@ -298,8 +298,8 @@
       <w:r>
         <w:rPr>
           <w:rFonts w:ascii="Times New Roman" w:hAnsi="Times New Roman" w:cs="Times New Roman"/>
-          <w:sz w:val="20"/>
-          <w:szCs w:val="20"/>
+          <w:sz w:val="24"/>
+          <w:szCs w:val="24"/>
           <w:lang w:val="en-SG"/>
         </w:rPr>
         <w:t xml:space="preserve"> This was a functional requirement of the CompareCSV Program.</w:t>
@@ -309,18 +309,18 @@
       <w:pPr>
         <w:rPr>
           <w:rFonts w:ascii="Times New Roman" w:hAnsi="Times New Roman" w:cs="Times New Roman"/>
-          <w:sz w:val="20"/>
-          <w:szCs w:val="20"/>
-          <w:lang w:val="en-SG"/>
-        </w:rPr>
-      </w:pPr>
-    </w:p>
-    <w:p>
-      <w:pPr>
-        <w:rPr>
-          <w:rFonts w:ascii="Times New Roman" w:hAnsi="Times New Roman" w:cs="Times New Roman"/>
-          <w:sz w:val="20"/>
-          <w:szCs w:val="20"/>
+          <w:sz w:val="24"/>
+          <w:szCs w:val="24"/>
+          <w:lang w:val="en-SG"/>
+        </w:rPr>
+      </w:pPr>
+    </w:p>
+    <w:p>
+      <w:pPr>
+        <w:rPr>
+          <w:rFonts w:ascii="Times New Roman" w:hAnsi="Times New Roman" w:cs="Times New Roman"/>
+          <w:sz w:val="24"/>
+          <w:szCs w:val="24"/>
           <w:lang w:val="en-SG"/>
         </w:rPr>
       </w:pPr>
@@ -329,8 +329,8 @@
           <w:rFonts w:ascii="Times New Roman" w:hAnsi="Times New Roman" w:cs="Times New Roman"/>
           <w:i/>
           <w:iCs/>
-          <w:sz w:val="20"/>
-          <w:szCs w:val="20"/>
+          <w:sz w:val="24"/>
+          <w:szCs w:val="24"/>
           <w:lang w:val="en-SG"/>
         </w:rPr>
         <w:t>Blackbox Testing:</w:t>
@@ -340,16 +340,16 @@
       <w:pPr>
         <w:rPr>
           <w:rFonts w:ascii="Times New Roman" w:hAnsi="Times New Roman" w:cs="Times New Roman"/>
-          <w:sz w:val="20"/>
-          <w:szCs w:val="20"/>
-          <w:lang w:val="en-SG"/>
-        </w:rPr>
-      </w:pPr>
-      <w:r>
-        <w:rPr>
-          <w:rFonts w:ascii="Times New Roman" w:hAnsi="Times New Roman" w:cs="Times New Roman"/>
-          <w:sz w:val="20"/>
-          <w:szCs w:val="20"/>
+          <w:sz w:val="24"/>
+          <w:szCs w:val="24"/>
+          <w:lang w:val="en-SG"/>
+        </w:rPr>
+      </w:pPr>
+      <w:r>
+        <w:rPr>
+          <w:rFonts w:ascii="Times New Roman" w:hAnsi="Times New Roman" w:cs="Times New Roman"/>
+          <w:sz w:val="24"/>
+          <w:szCs w:val="24"/>
           <w:lang w:val="en-SG"/>
         </w:rPr>
         <w:t xml:space="preserve">Then, I tried to do the following – </w:t>
@@ -364,16 +364,16 @@
         </w:numPr>
         <w:rPr>
           <w:rFonts w:ascii="Times New Roman" w:hAnsi="Times New Roman" w:cs="Times New Roman"/>
-          <w:sz w:val="20"/>
-          <w:szCs w:val="20"/>
-          <w:lang w:val="en-SG"/>
-        </w:rPr>
-      </w:pPr>
-      <w:r>
-        <w:rPr>
-          <w:rFonts w:ascii="Times New Roman" w:hAnsi="Times New Roman" w:cs="Times New Roman"/>
-          <w:sz w:val="20"/>
-          <w:szCs w:val="20"/>
+          <w:sz w:val="24"/>
+          <w:szCs w:val="24"/>
+          <w:lang w:val="en-SG"/>
+        </w:rPr>
+      </w:pPr>
+      <w:r>
+        <w:rPr>
+          <w:rFonts w:ascii="Times New Roman" w:hAnsi="Times New Roman" w:cs="Times New Roman"/>
+          <w:sz w:val="24"/>
+          <w:szCs w:val="24"/>
           <w:lang w:val="en-SG"/>
         </w:rPr>
         <w:t>Check the program’s ability to work with duplicate records</w:t>
@@ -388,28 +388,19 @@
         </w:numPr>
         <w:rPr>
           <w:rFonts w:ascii="Times New Roman" w:hAnsi="Times New Roman" w:cs="Times New Roman"/>
-          <w:sz w:val="20"/>
-          <w:szCs w:val="20"/>
-          <w:lang w:val="en-SG"/>
-        </w:rPr>
-      </w:pPr>
-      <w:r>
-        <w:rPr>
-          <w:rFonts w:ascii="Times New Roman" w:hAnsi="Times New Roman" w:cs="Times New Roman"/>
-          <w:sz w:val="20"/>
-          <w:szCs w:val="20"/>
-          <w:lang w:val="en-SG"/>
-        </w:rPr>
-        <w:t>C</w:t>
-      </w:r>
-      <w:r>
-        <w:rPr>
-          <w:rFonts w:ascii="Times New Roman" w:hAnsi="Times New Roman" w:cs="Times New Roman"/>
-          <w:sz w:val="20"/>
-          <w:szCs w:val="20"/>
-          <w:lang w:val="en-SG"/>
-        </w:rPr>
-        <w:t>heck the program’s ability to work with records with different number of records in both files</w:t>
+          <w:sz w:val="24"/>
+          <w:szCs w:val="24"/>
+          <w:lang w:val="en-SG"/>
+        </w:rPr>
+      </w:pPr>
+      <w:r>
+        <w:rPr>
+          <w:rFonts w:ascii="Times New Roman" w:hAnsi="Times New Roman" w:cs="Times New Roman"/>
+          <w:sz w:val="24"/>
+          <w:szCs w:val="24"/>
+          <w:lang w:val="en-SG"/>
+        </w:rPr>
+        <w:t>Check the program’s ability to work with records with different number of records in both files</w:t>
       </w:r>
     </w:p>
     <w:p>
@@ -421,28 +412,19 @@
         </w:numPr>
         <w:rPr>
           <w:rFonts w:ascii="Times New Roman" w:hAnsi="Times New Roman" w:cs="Times New Roman"/>
-          <w:sz w:val="20"/>
-          <w:szCs w:val="20"/>
-          <w:lang w:val="en-SG"/>
-        </w:rPr>
-      </w:pPr>
-      <w:r>
-        <w:rPr>
-          <w:rFonts w:ascii="Times New Roman" w:hAnsi="Times New Roman" w:cs="Times New Roman"/>
-          <w:sz w:val="20"/>
-          <w:szCs w:val="20"/>
-          <w:lang w:val="en-SG"/>
-        </w:rPr>
-        <w:t>C</w:t>
-      </w:r>
-      <w:r>
-        <w:rPr>
-          <w:rFonts w:ascii="Times New Roman" w:hAnsi="Times New Roman" w:cs="Times New Roman"/>
-          <w:sz w:val="20"/>
-          <w:szCs w:val="20"/>
-          <w:lang w:val="en-SG"/>
-        </w:rPr>
-        <w:t>heck the program’s ability to work with different order of columns</w:t>
+          <w:sz w:val="24"/>
+          <w:szCs w:val="24"/>
+          <w:lang w:val="en-SG"/>
+        </w:rPr>
+      </w:pPr>
+      <w:r>
+        <w:rPr>
+          <w:rFonts w:ascii="Times New Roman" w:hAnsi="Times New Roman" w:cs="Times New Roman"/>
+          <w:sz w:val="24"/>
+          <w:szCs w:val="24"/>
+          <w:lang w:val="en-SG"/>
+        </w:rPr>
+        <w:t>Check the program’s ability to work with different order of columns</w:t>
       </w:r>
     </w:p>
     <w:p>
@@ -454,44 +436,803 @@
         </w:numPr>
         <w:rPr>
           <w:rFonts w:ascii="Times New Roman" w:hAnsi="Times New Roman" w:cs="Times New Roman"/>
+          <w:sz w:val="24"/>
+          <w:szCs w:val="24"/>
+          <w:lang w:val="en-SG"/>
+        </w:rPr>
+      </w:pPr>
+      <w:r>
+        <w:rPr>
+          <w:rFonts w:ascii="Times New Roman" w:hAnsi="Times New Roman" w:cs="Times New Roman"/>
+          <w:sz w:val="24"/>
+          <w:szCs w:val="24"/>
+          <w:lang w:val="en-SG"/>
+        </w:rPr>
+        <w:t>Check the program’s ability to work with different order of rows</w:t>
+      </w:r>
+    </w:p>
+    <w:p>
+      <w:pPr>
+        <w:rPr>
+          <w:rFonts w:ascii="Times New Roman" w:hAnsi="Times New Roman" w:cs="Times New Roman"/>
+          <w:sz w:val="24"/>
+          <w:szCs w:val="24"/>
+          <w:lang w:val="en-SG"/>
+        </w:rPr>
+      </w:pPr>
+      <w:r>
+        <w:rPr>
+          <w:rFonts w:ascii="Times New Roman" w:hAnsi="Times New Roman" w:cs="Times New Roman"/>
+          <w:sz w:val="24"/>
+          <w:szCs w:val="24"/>
+          <w:lang w:val="en-SG"/>
+        </w:rPr>
+        <w:t xml:space="preserve">Code and Files Used: </w:t>
+      </w:r>
+      <w:r>
+        <w:rPr>
+          <w:rFonts w:ascii="Times New Roman" w:hAnsi="Times New Roman" w:cs="Times New Roman"/>
+          <w:sz w:val="24"/>
+          <w:szCs w:val="24"/>
+          <w:u w:val="single"/>
+          <w:lang w:val="en-SG"/>
+        </w:rPr>
+        <w:t>xl-Mu-50003-Software-Testing-Mini-Campaign.zip</w:t>
+      </w:r>
+      <w:r>
+        <w:rPr>
+          <w:rFonts w:ascii="Times New Roman" w:hAnsi="Times New Roman" w:cs="Times New Roman"/>
+          <w:sz w:val="24"/>
+          <w:szCs w:val="24"/>
+          <w:lang w:val="en-SG"/>
+        </w:rPr>
+        <w:t xml:space="preserve"> (Refer to </w:t>
+      </w:r>
+      <w:r>
+        <w:rPr>
+          <w:rFonts w:ascii="Times New Roman" w:hAnsi="Times New Roman" w:cs="Times New Roman"/>
+          <w:sz w:val="24"/>
+          <w:szCs w:val="24"/>
+          <w:u w:val="single"/>
+          <w:lang w:val="en-SG"/>
+        </w:rPr>
+        <w:t>issac-j17/SUTD_ESC_2022_Software-Testing-Mini-Campaign</w:t>
+      </w:r>
+      <w:r>
+        <w:rPr>
+          <w:rFonts w:ascii="Times New Roman" w:hAnsi="Times New Roman" w:cs="Times New Roman"/>
+          <w:sz w:val="24"/>
+          <w:szCs w:val="24"/>
+          <w:lang w:val="en-SG"/>
+        </w:rPr>
+        <w:t xml:space="preserve"> GitHub Repositor</w:t>
+      </w:r>
+      <w:r>
+        <w:rPr>
+          <w:rFonts w:ascii="Times New Roman" w:hAnsi="Times New Roman" w:cs="Times New Roman"/>
+          <w:sz w:val="24"/>
+          <w:szCs w:val="24"/>
+          <w:lang w:val="en-SG"/>
+        </w:rPr>
+        <w:t>y)</w:t>
+      </w:r>
+      <w:r>
+        <w:rPr>
+          <w:rFonts w:ascii="Times New Roman" w:hAnsi="Times New Roman" w:cs="Times New Roman"/>
+          <w:sz w:val="24"/>
+          <w:szCs w:val="24"/>
+          <w:lang w:val="en-SG"/>
+        </w:rPr>
+        <w:t>.</w:t>
+      </w:r>
+    </w:p>
+    <w:p>
+      <w:pPr>
+        <w:rPr>
+          <w:rFonts w:ascii="Times New Roman" w:hAnsi="Times New Roman" w:cs="Times New Roman"/>
+          <w:sz w:val="24"/>
+          <w:szCs w:val="24"/>
+          <w:lang w:val="en-SG"/>
+        </w:rPr>
+      </w:pPr>
+    </w:p>
+    <w:p>
+      <w:pPr>
+        <w:rPr>
+          <w:rFonts w:ascii="Times New Roman" w:hAnsi="Times New Roman" w:cs="Times New Roman"/>
+          <w:sz w:val="24"/>
+          <w:szCs w:val="24"/>
+          <w:lang w:val="en-SG"/>
+        </w:rPr>
+      </w:pPr>
+      <w:r>
+        <w:rPr>
+          <w:rFonts w:ascii="Times New Roman" w:hAnsi="Times New Roman" w:cs="Times New Roman"/>
+          <w:sz w:val="24"/>
+          <w:szCs w:val="24"/>
+          <w:lang w:val="en-SG"/>
+        </w:rPr>
+        <w:t xml:space="preserve">Result – All Tests Failed. These 4 additional bugs </w:t>
+      </w:r>
+      <w:r>
+        <w:rPr>
+          <w:rFonts w:ascii="Times New Roman" w:hAnsi="Times New Roman" w:cs="Times New Roman"/>
+          <w:sz w:val="24"/>
+          <w:szCs w:val="24"/>
+          <w:lang w:val="en-SG"/>
+        </w:rPr>
+        <w:t>arise</w:t>
+      </w:r>
+      <w:r>
+        <w:rPr>
+          <w:rFonts w:ascii="Times New Roman" w:hAnsi="Times New Roman" w:cs="Times New Roman"/>
+          <w:sz w:val="24"/>
+          <w:szCs w:val="24"/>
+          <w:lang w:val="en-SG"/>
+        </w:rPr>
+        <w:t xml:space="preserve"> from a Design Flaw in the Program where the comparison is made line-by-line instead of a row-by-row comparison. Hence, the Program is unable to recognise duplicate records, different order of columns and different order of rows. Also, a Boolean AND is used to check if both files have a </w:t>
+      </w:r>
+      <w:r>
+        <w:rPr>
+          <w:rFonts w:ascii="Times New Roman" w:hAnsi="Times New Roman" w:cs="Times New Roman"/>
+          <w:sz w:val="24"/>
+          <w:szCs w:val="24"/>
+          <w:lang w:val="en-SG"/>
+        </w:rPr>
+        <w:t>next line</w:t>
+      </w:r>
+      <w:r>
+        <w:rPr>
+          <w:rFonts w:ascii="Times New Roman" w:hAnsi="Times New Roman" w:cs="Times New Roman"/>
+          <w:sz w:val="24"/>
+          <w:szCs w:val="24"/>
+          <w:lang w:val="en-SG"/>
+        </w:rPr>
+        <w:t>. Hence, the comparison is truncated by the file with fewer number of rows present.</w:t>
+      </w:r>
+    </w:p>
+    <w:p>
+      <w:pPr>
+        <w:rPr>
+          <w:rFonts w:ascii="Times New Roman" w:hAnsi="Times New Roman" w:cs="Times New Roman"/>
+          <w:sz w:val="24"/>
+          <w:szCs w:val="24"/>
+          <w:lang w:val="en-SG"/>
+        </w:rPr>
+      </w:pPr>
+    </w:p>
+    <w:p>
+      <w:pPr>
+        <w:rPr>
+          <w:rFonts w:ascii="Times New Roman" w:hAnsi="Times New Roman" w:cs="Times New Roman"/>
+          <w:sz w:val="24"/>
+          <w:szCs w:val="24"/>
+          <w:lang w:val="en-SG"/>
+        </w:rPr>
+      </w:pPr>
+    </w:p>
+    <w:p>
+      <w:pPr>
+        <w:rPr>
+          <w:rFonts w:ascii="Times New Roman" w:hAnsi="Times New Roman" w:cs="Times New Roman"/>
+          <w:sz w:val="24"/>
+          <w:szCs w:val="24"/>
+          <w:u w:val="single"/>
+          <w:lang w:val="en-SG"/>
+        </w:rPr>
+      </w:pPr>
+      <w:r>
+        <w:rPr>
+          <w:rFonts w:ascii="Times New Roman" w:hAnsi="Times New Roman" w:cs="Times New Roman"/>
+          <w:sz w:val="24"/>
+          <w:szCs w:val="24"/>
+          <w:u w:val="single"/>
+          <w:lang w:val="en-SG"/>
+        </w:rPr>
+        <w:lastRenderedPageBreak/>
+        <w:t>Emmanuel J. Lopez:</w:t>
+      </w:r>
+      <w:r>
+        <w:rPr>
+          <w:rFonts w:ascii="Times New Roman" w:hAnsi="Times New Roman" w:cs="Times New Roman"/>
+          <w:sz w:val="24"/>
+          <w:szCs w:val="24"/>
+          <w:lang w:val="en-SG"/>
+        </w:rPr>
+        <w:t xml:space="preserve"> </w:t>
+      </w:r>
+    </w:p>
+    <w:p>
+      <w:pPr>
+        <w:rPr>
+          <w:rFonts w:ascii="Times New Roman" w:hAnsi="Times New Roman" w:cs="Times New Roman"/>
           <w:sz w:val="20"/>
           <w:szCs w:val="20"/>
           <w:lang w:val="en-SG"/>
         </w:rPr>
       </w:pPr>
-      <w:r>
-        <w:rPr>
-          <w:rFonts w:ascii="Times New Roman" w:hAnsi="Times New Roman" w:cs="Times New Roman"/>
-          <w:sz w:val="20"/>
-          <w:szCs w:val="20"/>
-          <w:lang w:val="en-SG"/>
-        </w:rPr>
-        <w:t>C</w:t>
-      </w:r>
-      <w:r>
-        <w:rPr>
-          <w:rFonts w:ascii="Times New Roman" w:hAnsi="Times New Roman" w:cs="Times New Roman"/>
-          <w:sz w:val="20"/>
-          <w:szCs w:val="20"/>
-          <w:lang w:val="en-SG"/>
-        </w:rPr>
-        <w:t>heck the program’s ability to work with different order of rows</w:t>
-      </w:r>
-    </w:p>
-    <w:p>
-      <w:pPr>
-        <w:rPr>
-          <w:rFonts w:ascii="Times New Roman" w:hAnsi="Times New Roman" w:cs="Times New Roman"/>
-          <w:sz w:val="20"/>
-          <w:szCs w:val="20"/>
-          <w:lang w:val="en-SG"/>
-        </w:rPr>
-      </w:pPr>
-      <w:r>
-        <w:rPr>
-          <w:rFonts w:ascii="Times New Roman" w:hAnsi="Times New Roman" w:cs="Times New Roman"/>
-          <w:sz w:val="20"/>
-          <w:szCs w:val="20"/>
+      <w:hyperlink r:id="rId6" w:history="1">
+        <w:r>
+          <w:rPr>
+            <w:rStyle w:val="Hyperlink"/>
+            <w:rFonts w:ascii="Times New Roman" w:hAnsi="Times New Roman" w:cs="Times New Roman"/>
+            <w:sz w:val="20"/>
+            <w:szCs w:val="20"/>
+            <w:lang w:val="en-SG"/>
+          </w:rPr>
+          <w:t>https://github.com/PurpleDice95/ESC-HW</w:t>
+        </w:r>
+      </w:hyperlink>
+    </w:p>
+    <w:p>
+      <w:pPr>
+        <w:rPr>
+          <w:rFonts w:ascii="Times New Roman" w:hAnsi="Times New Roman" w:cs="Times New Roman"/>
+          <w:i/>
+          <w:iCs/>
+          <w:sz w:val="24"/>
+          <w:szCs w:val="24"/>
+          <w:lang w:val="en-SG"/>
+        </w:rPr>
+      </w:pPr>
+      <w:r>
+        <w:rPr>
+          <w:rFonts w:ascii="Times New Roman" w:hAnsi="Times New Roman" w:cs="Times New Roman"/>
+          <w:i/>
+          <w:iCs/>
+          <w:sz w:val="24"/>
+          <w:szCs w:val="24"/>
+          <w:lang w:val="en-SG"/>
+        </w:rPr>
+        <w:t>Code Inspection:</w:t>
+      </w:r>
+    </w:p>
+    <w:p>
+      <w:pPr>
+        <w:rPr>
+          <w:rFonts w:ascii="Times New Roman" w:hAnsi="Times New Roman" w:cs="Times New Roman"/>
+          <w:sz w:val="24"/>
+          <w:szCs w:val="24"/>
+          <w:lang w:val="en-SG"/>
+        </w:rPr>
+      </w:pPr>
+      <w:r>
+        <w:rPr>
+          <w:rFonts w:ascii="Times New Roman" w:hAnsi="Times New Roman" w:cs="Times New Roman"/>
+          <w:sz w:val="24"/>
+          <w:szCs w:val="24"/>
+          <w:lang w:val="en-SG"/>
+        </w:rPr>
+        <w:t>Upon inspecting his code, I have noticed the following:</w:t>
+      </w:r>
+    </w:p>
+    <w:p>
+      <w:pPr>
+        <w:pStyle w:val="ListParagraph"/>
+        <w:numPr>
+          <w:ilvl w:val="0"/>
+          <w:numId w:val="3"/>
+        </w:numPr>
+        <w:rPr>
+          <w:rFonts w:ascii="Times New Roman" w:hAnsi="Times New Roman" w:cs="Times New Roman"/>
+          <w:sz w:val="24"/>
+          <w:szCs w:val="24"/>
+          <w:lang w:val="en-SG"/>
+        </w:rPr>
+      </w:pPr>
+      <w:r>
+        <w:rPr>
+          <w:rFonts w:ascii="Times New Roman" w:hAnsi="Times New Roman" w:cs="Times New Roman"/>
+          <w:sz w:val="24"/>
+          <w:szCs w:val="24"/>
+          <w:lang w:val="en-SG"/>
+        </w:rPr>
+        <w:t>A user is unable to select a unique combination of columns to allow for comparison between the 2 Files – This is a requirement stipulated for the Mini Testing Campaign. Hence, the user is only able to perform a full row comparison between the 2 files.</w:t>
+      </w:r>
+    </w:p>
+    <w:p>
+      <w:pPr>
+        <w:pStyle w:val="ListParagraph"/>
+        <w:numPr>
+          <w:ilvl w:val="0"/>
+          <w:numId w:val="3"/>
+        </w:numPr>
+        <w:rPr>
+          <w:rFonts w:ascii="Times New Roman" w:hAnsi="Times New Roman" w:cs="Times New Roman"/>
+          <w:sz w:val="24"/>
+          <w:szCs w:val="24"/>
+          <w:lang w:val="en-SG"/>
+        </w:rPr>
+      </w:pPr>
+      <w:r>
+        <w:rPr>
+          <w:rFonts w:ascii="Times New Roman" w:hAnsi="Times New Roman" w:cs="Times New Roman"/>
+          <w:sz w:val="24"/>
+          <w:szCs w:val="24"/>
+          <w:lang w:val="en-SG"/>
+        </w:rPr>
+        <w:t>The CompareCSV Program only checks whether the next Line exists only for f1. This means that the if f2 is longer than f1, its contents would not be recorded.</w:t>
+      </w:r>
+    </w:p>
+    <w:p>
+      <w:pPr>
+        <w:pStyle w:val="ListParagraph"/>
+        <w:numPr>
+          <w:ilvl w:val="0"/>
+          <w:numId w:val="3"/>
+        </w:numPr>
+        <w:rPr>
+          <w:rFonts w:ascii="Times New Roman" w:hAnsi="Times New Roman" w:cs="Times New Roman"/>
+          <w:sz w:val="24"/>
+          <w:szCs w:val="24"/>
+          <w:lang w:val="en-SG"/>
+        </w:rPr>
+      </w:pPr>
+      <w:r>
+        <w:rPr>
+          <w:rFonts w:ascii="Times New Roman" w:hAnsi="Times New Roman" w:cs="Times New Roman"/>
+          <w:sz w:val="24"/>
+          <w:szCs w:val="24"/>
+          <w:lang w:val="en-SG"/>
+        </w:rPr>
+        <w:t xml:space="preserve">With reference to the README.md file, it mentions that the 2 files must have a column labelled </w:t>
+      </w:r>
+      <w:r>
+        <w:rPr>
+          <w:rFonts w:ascii="Times New Roman" w:hAnsi="Times New Roman" w:cs="Times New Roman"/>
+          <w:sz w:val="24"/>
+          <w:szCs w:val="24"/>
+          <w:lang w:val="en-SG"/>
+        </w:rPr>
+        <w:t>“</w:t>
+      </w:r>
+      <w:r>
+        <w:rPr>
+          <w:rFonts w:ascii="Times New Roman" w:hAnsi="Times New Roman" w:cs="Times New Roman"/>
+          <w:sz w:val="24"/>
+          <w:szCs w:val="24"/>
+          <w:lang w:val="en-SG"/>
+        </w:rPr>
+        <w:t>Customer ID</w:t>
+      </w:r>
+      <w:r>
+        <w:rPr>
+          <w:rFonts w:ascii="Times New Roman" w:hAnsi="Times New Roman" w:cs="Times New Roman"/>
+          <w:sz w:val="24"/>
+          <w:szCs w:val="24"/>
+          <w:lang w:val="en-SG"/>
+        </w:rPr>
+        <w:t>”</w:t>
+      </w:r>
+      <w:r>
+        <w:rPr>
+          <w:rFonts w:ascii="Times New Roman" w:hAnsi="Times New Roman" w:cs="Times New Roman"/>
+          <w:sz w:val="24"/>
+          <w:szCs w:val="24"/>
+          <w:lang w:val="en-SG"/>
+        </w:rPr>
+        <w:t xml:space="preserve">. While the code checks for “Customer ID#” (with a hash*) and it also restricts the comparison due to the Introduction of this new column, the main issue is that it does not mention that the “Customer ID#” must be the first column. This will result in an exception even if both files have the column in a different </w:t>
+      </w:r>
+      <w:r>
+        <w:rPr>
+          <w:rFonts w:ascii="Times New Roman" w:hAnsi="Times New Roman" w:cs="Times New Roman"/>
+          <w:sz w:val="24"/>
+          <w:szCs w:val="24"/>
+          <w:lang w:val="en-SG"/>
+        </w:rPr>
+        <w:t>position</w:t>
+      </w:r>
+      <w:r>
+        <w:rPr>
+          <w:rFonts w:ascii="Times New Roman" w:hAnsi="Times New Roman" w:cs="Times New Roman"/>
+          <w:sz w:val="24"/>
+          <w:szCs w:val="24"/>
+          <w:lang w:val="en-SG"/>
+        </w:rPr>
+        <w:t>.</w:t>
+      </w:r>
+    </w:p>
+    <w:p>
+      <w:pPr>
+        <w:rPr>
+          <w:rFonts w:ascii="Times New Roman" w:hAnsi="Times New Roman" w:cs="Times New Roman"/>
+          <w:sz w:val="24"/>
+          <w:szCs w:val="24"/>
+          <w:lang w:val="en-SG"/>
+        </w:rPr>
+      </w:pPr>
+    </w:p>
+    <w:p>
+      <w:pPr>
+        <w:rPr>
+          <w:rFonts w:ascii="Times New Roman" w:hAnsi="Times New Roman" w:cs="Times New Roman"/>
+          <w:sz w:val="24"/>
+          <w:szCs w:val="24"/>
+          <w:lang w:val="en-SG"/>
+        </w:rPr>
+      </w:pPr>
+      <w:r>
+        <w:rPr>
+          <w:rFonts w:ascii="Times New Roman" w:hAnsi="Times New Roman" w:cs="Times New Roman"/>
+          <w:sz w:val="24"/>
+          <w:szCs w:val="24"/>
+          <w:lang w:val="en-SG"/>
+        </w:rPr>
+        <w:t xml:space="preserve">Based on the above observations, I have identified a set of bugs. The </w:t>
+      </w:r>
+      <w:r>
+        <w:rPr>
+          <w:rFonts w:ascii="Times New Roman" w:hAnsi="Times New Roman" w:cs="Times New Roman"/>
+          <w:b/>
+          <w:bCs/>
+          <w:sz w:val="24"/>
+          <w:szCs w:val="24"/>
+          <w:lang w:val="en-SG"/>
+        </w:rPr>
+        <w:t>most critical bug</w:t>
+      </w:r>
+      <w:r>
+        <w:rPr>
+          <w:rFonts w:ascii="Times New Roman" w:hAnsi="Times New Roman" w:cs="Times New Roman"/>
+          <w:sz w:val="24"/>
+          <w:szCs w:val="24"/>
+          <w:lang w:val="en-SG"/>
+        </w:rPr>
+        <w:t xml:space="preserve"> is that the software program is unable to compare records against a unique combination. This was a functional requirement of the CompareCSV Program.</w:t>
+      </w:r>
+    </w:p>
+    <w:p>
+      <w:pPr>
+        <w:rPr>
+          <w:rFonts w:ascii="Times New Roman" w:hAnsi="Times New Roman" w:cs="Times New Roman"/>
+          <w:sz w:val="24"/>
+          <w:szCs w:val="24"/>
+          <w:lang w:val="en-SG"/>
+        </w:rPr>
+      </w:pPr>
+    </w:p>
+    <w:p>
+      <w:pPr>
+        <w:rPr>
+          <w:rFonts w:ascii="Times New Roman" w:hAnsi="Times New Roman" w:cs="Times New Roman"/>
+          <w:sz w:val="24"/>
+          <w:szCs w:val="24"/>
+          <w:lang w:val="en-SG"/>
+        </w:rPr>
+      </w:pPr>
+      <w:r>
+        <w:rPr>
+          <w:rFonts w:ascii="Times New Roman" w:hAnsi="Times New Roman" w:cs="Times New Roman"/>
+          <w:i/>
+          <w:iCs/>
+          <w:sz w:val="24"/>
+          <w:szCs w:val="24"/>
+          <w:lang w:val="en-SG"/>
+        </w:rPr>
+        <w:t>Blackbox Testing:</w:t>
+      </w:r>
+    </w:p>
+    <w:p>
+      <w:pPr>
+        <w:rPr>
+          <w:rFonts w:ascii="Times New Roman" w:hAnsi="Times New Roman" w:cs="Times New Roman"/>
+          <w:sz w:val="24"/>
+          <w:szCs w:val="24"/>
+          <w:lang w:val="en-SG"/>
+        </w:rPr>
+      </w:pPr>
+      <w:r>
+        <w:rPr>
+          <w:rFonts w:ascii="Times New Roman" w:hAnsi="Times New Roman" w:cs="Times New Roman"/>
+          <w:sz w:val="24"/>
+          <w:szCs w:val="24"/>
+          <w:lang w:val="en-SG"/>
+        </w:rPr>
+        <w:t xml:space="preserve">Then, I tried to do the following – </w:t>
+      </w:r>
+    </w:p>
+    <w:p>
+      <w:pPr>
+        <w:pStyle w:val="ListParagraph"/>
+        <w:numPr>
+          <w:ilvl w:val="0"/>
+          <w:numId w:val="4"/>
+        </w:numPr>
+        <w:rPr>
+          <w:rFonts w:ascii="Times New Roman" w:hAnsi="Times New Roman" w:cs="Times New Roman"/>
+          <w:sz w:val="24"/>
+          <w:szCs w:val="24"/>
+          <w:lang w:val="en-SG"/>
+        </w:rPr>
+      </w:pPr>
+      <w:r>
+        <w:rPr>
+          <w:rFonts w:ascii="Times New Roman" w:hAnsi="Times New Roman" w:cs="Times New Roman"/>
+          <w:sz w:val="24"/>
+          <w:szCs w:val="24"/>
+          <w:lang w:val="en-SG"/>
+        </w:rPr>
+        <w:t>Perform a comparison between 2 Files of Different Record Size. The 1</w:t>
+      </w:r>
+      <w:r>
+        <w:rPr>
+          <w:rFonts w:ascii="Times New Roman" w:hAnsi="Times New Roman" w:cs="Times New Roman"/>
+          <w:sz w:val="24"/>
+          <w:szCs w:val="24"/>
+          <w:vertAlign w:val="superscript"/>
+          <w:lang w:val="en-SG"/>
+        </w:rPr>
+        <w:t>st</w:t>
+      </w:r>
+      <w:r>
+        <w:rPr>
+          <w:rFonts w:ascii="Times New Roman" w:hAnsi="Times New Roman" w:cs="Times New Roman"/>
+          <w:sz w:val="24"/>
+          <w:szCs w:val="24"/>
+          <w:lang w:val="en-SG"/>
+        </w:rPr>
+        <w:t xml:space="preserve"> file has fewer rows than the 2</w:t>
+      </w:r>
+      <w:r>
+        <w:rPr>
+          <w:rFonts w:ascii="Times New Roman" w:hAnsi="Times New Roman" w:cs="Times New Roman"/>
+          <w:sz w:val="24"/>
+          <w:szCs w:val="24"/>
+          <w:vertAlign w:val="superscript"/>
+          <w:lang w:val="en-SG"/>
+        </w:rPr>
+        <w:t>nd</w:t>
+      </w:r>
+      <w:r>
+        <w:rPr>
+          <w:rFonts w:ascii="Times New Roman" w:hAnsi="Times New Roman" w:cs="Times New Roman"/>
+          <w:sz w:val="24"/>
+          <w:szCs w:val="24"/>
+          <w:lang w:val="en-SG"/>
+        </w:rPr>
+        <w:t xml:space="preserve"> file. The output.csv file is expected to generate the records that are present in 2</w:t>
+      </w:r>
+      <w:r>
+        <w:rPr>
+          <w:rFonts w:ascii="Times New Roman" w:hAnsi="Times New Roman" w:cs="Times New Roman"/>
+          <w:sz w:val="24"/>
+          <w:szCs w:val="24"/>
+          <w:vertAlign w:val="superscript"/>
+          <w:lang w:val="en-SG"/>
+        </w:rPr>
+        <w:t>nd</w:t>
+      </w:r>
+      <w:r>
+        <w:rPr>
+          <w:rFonts w:ascii="Times New Roman" w:hAnsi="Times New Roman" w:cs="Times New Roman"/>
+          <w:sz w:val="24"/>
+          <w:szCs w:val="24"/>
+          <w:lang w:val="en-SG"/>
+        </w:rPr>
+        <w:t xml:space="preserve"> file but absent in 1</w:t>
+      </w:r>
+      <w:r>
+        <w:rPr>
+          <w:rFonts w:ascii="Times New Roman" w:hAnsi="Times New Roman" w:cs="Times New Roman"/>
+          <w:sz w:val="24"/>
+          <w:szCs w:val="24"/>
+          <w:vertAlign w:val="superscript"/>
+          <w:lang w:val="en-SG"/>
+        </w:rPr>
+        <w:t>st</w:t>
+      </w:r>
+      <w:r>
+        <w:rPr>
+          <w:rFonts w:ascii="Times New Roman" w:hAnsi="Times New Roman" w:cs="Times New Roman"/>
+          <w:sz w:val="24"/>
+          <w:szCs w:val="24"/>
+          <w:lang w:val="en-SG"/>
+        </w:rPr>
+        <w:t xml:space="preserve"> file.</w:t>
+      </w:r>
+    </w:p>
+    <w:p>
+      <w:pPr>
+        <w:pStyle w:val="ListParagraph"/>
+        <w:numPr>
+          <w:ilvl w:val="0"/>
+          <w:numId w:val="4"/>
+        </w:numPr>
+        <w:rPr>
+          <w:rFonts w:ascii="Times New Roman" w:hAnsi="Times New Roman" w:cs="Times New Roman"/>
+          <w:sz w:val="24"/>
+          <w:szCs w:val="24"/>
+          <w:u w:val="single"/>
+          <w:lang w:val="en-SG"/>
+        </w:rPr>
+      </w:pPr>
+      <w:r>
+        <w:rPr>
+          <w:rFonts w:ascii="Times New Roman" w:hAnsi="Times New Roman" w:cs="Times New Roman"/>
+          <w:sz w:val="24"/>
+          <w:szCs w:val="24"/>
+          <w:lang w:val="en-SG"/>
+        </w:rPr>
+        <w:t>Perform a comparison between 2 Files where the position of “Customer ID#”</w:t>
+      </w:r>
+      <w:r>
+        <w:rPr>
+          <w:rFonts w:ascii="Times New Roman" w:hAnsi="Times New Roman" w:cs="Times New Roman"/>
+          <w:sz w:val="24"/>
+          <w:szCs w:val="24"/>
+          <w:lang w:val="en-SG"/>
+        </w:rPr>
+        <w:t xml:space="preserve"> is fixed but the order of columns </w:t>
+      </w:r>
+      <w:r>
+        <w:rPr>
+          <w:rFonts w:ascii="Times New Roman" w:hAnsi="Times New Roman" w:cs="Times New Roman"/>
+          <w:sz w:val="24"/>
+          <w:szCs w:val="24"/>
+          <w:lang w:val="en-SG"/>
+        </w:rPr>
+        <w:t>is</w:t>
+      </w:r>
+      <w:r>
+        <w:rPr>
+          <w:rFonts w:ascii="Times New Roman" w:hAnsi="Times New Roman" w:cs="Times New Roman"/>
+          <w:sz w:val="24"/>
+          <w:szCs w:val="24"/>
+          <w:lang w:val="en-SG"/>
+        </w:rPr>
+        <w:t xml:space="preserve"> changed</w:t>
+      </w:r>
+      <w:r>
+        <w:rPr>
+          <w:rFonts w:ascii="Times New Roman" w:hAnsi="Times New Roman" w:cs="Times New Roman"/>
+          <w:sz w:val="24"/>
+          <w:szCs w:val="24"/>
+          <w:lang w:val="en-SG"/>
+        </w:rPr>
+        <w:t xml:space="preserve"> for the rest.</w:t>
+      </w:r>
+      <w:r>
+        <w:rPr>
+          <w:rFonts w:ascii="Times New Roman" w:hAnsi="Times New Roman" w:cs="Times New Roman"/>
+          <w:sz w:val="24"/>
+          <w:szCs w:val="24"/>
+          <w:lang w:val="en-SG"/>
+        </w:rPr>
+        <w:t xml:space="preserve"> The output.csv is expected to generate no exceptions.</w:t>
+      </w:r>
+    </w:p>
+    <w:p>
+      <w:pPr>
+        <w:pStyle w:val="ListParagraph"/>
+        <w:numPr>
+          <w:ilvl w:val="0"/>
+          <w:numId w:val="4"/>
+        </w:numPr>
+        <w:rPr>
+          <w:rFonts w:ascii="Times New Roman" w:hAnsi="Times New Roman" w:cs="Times New Roman"/>
+          <w:sz w:val="24"/>
+          <w:szCs w:val="24"/>
+          <w:lang w:val="en-SG"/>
+        </w:rPr>
+      </w:pPr>
+      <w:r>
+        <w:rPr>
+          <w:rFonts w:ascii="Times New Roman" w:hAnsi="Times New Roman" w:cs="Times New Roman"/>
+          <w:sz w:val="24"/>
+          <w:szCs w:val="24"/>
+          <w:lang w:val="en-SG"/>
+        </w:rPr>
+        <w:t xml:space="preserve">Perform a comparison between 2 Files where the position of “Customer ID#” is changed but the contents are all the same. </w:t>
+      </w:r>
+      <w:r>
+        <w:rPr>
+          <w:rFonts w:ascii="Times New Roman" w:hAnsi="Times New Roman" w:cs="Times New Roman"/>
+          <w:sz w:val="24"/>
+          <w:szCs w:val="24"/>
+          <w:lang w:val="en-SG"/>
+        </w:rPr>
+        <w:t xml:space="preserve">Also, </w:t>
+      </w:r>
+      <w:r>
+        <w:rPr>
+          <w:rFonts w:ascii="Times New Roman" w:hAnsi="Times New Roman" w:cs="Times New Roman"/>
+          <w:sz w:val="24"/>
+          <w:szCs w:val="24"/>
+          <w:lang w:val="en-SG"/>
+        </w:rPr>
+        <w:t>the</w:t>
+      </w:r>
+      <w:r>
+        <w:rPr>
+          <w:rFonts w:ascii="Times New Roman" w:hAnsi="Times New Roman" w:cs="Times New Roman"/>
+          <w:sz w:val="24"/>
+          <w:szCs w:val="24"/>
+          <w:lang w:val="en-SG"/>
+        </w:rPr>
+        <w:t xml:space="preserve"> </w:t>
+      </w:r>
+      <w:r>
+        <w:rPr>
+          <w:rFonts w:ascii="Times New Roman" w:hAnsi="Times New Roman" w:cs="Times New Roman"/>
+          <w:sz w:val="24"/>
+          <w:szCs w:val="24"/>
+          <w:lang w:val="en-SG"/>
+        </w:rPr>
+        <w:t>p</w:t>
+      </w:r>
+      <w:r>
+        <w:rPr>
+          <w:rFonts w:ascii="Times New Roman" w:hAnsi="Times New Roman" w:cs="Times New Roman"/>
+          <w:sz w:val="24"/>
+          <w:szCs w:val="24"/>
+          <w:lang w:val="en-SG"/>
+        </w:rPr>
+        <w:t xml:space="preserve">rogram exception “No ID field” should </w:t>
+      </w:r>
+      <w:r>
+        <w:rPr>
+          <w:rFonts w:ascii="Times New Roman" w:hAnsi="Times New Roman" w:cs="Times New Roman"/>
+          <w:b/>
+          <w:bCs/>
+          <w:sz w:val="24"/>
+          <w:szCs w:val="24"/>
+          <w:lang w:val="en-SG"/>
+        </w:rPr>
+        <w:t xml:space="preserve">not </w:t>
+      </w:r>
+      <w:r>
+        <w:rPr>
+          <w:rFonts w:ascii="Times New Roman" w:hAnsi="Times New Roman" w:cs="Times New Roman"/>
+          <w:sz w:val="24"/>
+          <w:szCs w:val="24"/>
+          <w:lang w:val="en-SG"/>
+        </w:rPr>
+        <w:t>be raised.</w:t>
+      </w:r>
+    </w:p>
+    <w:p>
+      <w:pPr>
+        <w:rPr>
+          <w:rFonts w:ascii="Times New Roman" w:hAnsi="Times New Roman" w:cs="Times New Roman"/>
+          <w:sz w:val="24"/>
+          <w:szCs w:val="24"/>
+          <w:lang w:val="en-SG"/>
+        </w:rPr>
+      </w:pPr>
+      <w:r>
+        <w:rPr>
+          <w:rFonts w:ascii="Times New Roman" w:hAnsi="Times New Roman" w:cs="Times New Roman"/>
+          <w:sz w:val="24"/>
+          <w:szCs w:val="24"/>
+          <w:lang w:val="en-SG"/>
+        </w:rPr>
+        <w:t>Note: The poor documentation of how the user should generate the CSV File especially “Customer ID” in README.md vs “Customer ID#” in code validation can be seen as a bug. This is because the validator is character specific. Also, the position of “Customer ID#” not being mentioned to be the First Column can also be seen as a bug. This is because the code is reliant on the position of Customer ID# when validating the contents.</w:t>
+      </w:r>
+    </w:p>
+    <w:p>
+      <w:pPr>
+        <w:rPr>
+          <w:rFonts w:ascii="Times New Roman" w:hAnsi="Times New Roman" w:cs="Times New Roman"/>
+          <w:sz w:val="24"/>
+          <w:szCs w:val="24"/>
+          <w:lang w:val="en-SG"/>
+        </w:rPr>
+      </w:pPr>
+    </w:p>
+    <w:p>
+      <w:pPr>
+        <w:rPr>
+          <w:rFonts w:ascii="Times New Roman" w:hAnsi="Times New Roman" w:cs="Times New Roman"/>
+          <w:sz w:val="24"/>
+          <w:szCs w:val="24"/>
+          <w:lang w:val="en-SG"/>
+        </w:rPr>
+      </w:pPr>
+      <w:r>
+        <w:rPr>
+          <w:rFonts w:ascii="Times New Roman" w:hAnsi="Times New Roman" w:cs="Times New Roman"/>
+          <w:sz w:val="24"/>
+          <w:szCs w:val="24"/>
           <w:lang w:val="en-SG"/>
         </w:rPr>
         <w:t xml:space="preserve">Code and Files Used: </w:t>
@@ -499,18 +1240,18 @@
       <w:r>
         <w:rPr>
           <w:rFonts w:ascii="Times New Roman" w:hAnsi="Times New Roman" w:cs="Times New Roman"/>
-          <w:sz w:val="20"/>
-          <w:szCs w:val="20"/>
+          <w:sz w:val="24"/>
+          <w:szCs w:val="24"/>
           <w:u w:val="single"/>
           <w:lang w:val="en-SG"/>
         </w:rPr>
-        <w:t>xl-Mu-50003-Software-Testing-Mini-Campaign.zip</w:t>
-      </w:r>
-      <w:r>
-        <w:rPr>
-          <w:rFonts w:ascii="Times New Roman" w:hAnsi="Times New Roman" w:cs="Times New Roman"/>
-          <w:sz w:val="20"/>
-          <w:szCs w:val="20"/>
+        <w:t>PurpleDice95-ESC-HW.zip</w:t>
+      </w:r>
+      <w:r>
+        <w:rPr>
+          <w:rFonts w:ascii="Times New Roman" w:hAnsi="Times New Roman" w:cs="Times New Roman"/>
+          <w:sz w:val="24"/>
+          <w:szCs w:val="24"/>
           <w:lang w:val="en-SG"/>
         </w:rPr>
         <w:t xml:space="preserve"> (Refer to </w:t>
@@ -518,115 +1259,107 @@
       <w:r>
         <w:rPr>
           <w:rFonts w:ascii="Times New Roman" w:hAnsi="Times New Roman" w:cs="Times New Roman"/>
-          <w:sz w:val="20"/>
-          <w:szCs w:val="20"/>
+          <w:sz w:val="24"/>
+          <w:szCs w:val="24"/>
           <w:u w:val="single"/>
           <w:lang w:val="en-SG"/>
         </w:rPr>
-        <w:t>issac-j17/</w:t>
-      </w:r>
-      <w:r>
-        <w:rPr>
-          <w:rFonts w:ascii="Times New Roman" w:hAnsi="Times New Roman" w:cs="Times New Roman"/>
-          <w:sz w:val="20"/>
-          <w:szCs w:val="20"/>
-          <w:u w:val="single"/>
-          <w:lang w:val="en-SG"/>
-        </w:rPr>
-        <w:t>SUTD_ESC_2022_Software-Testing-Mini-Campaign</w:t>
-      </w:r>
-      <w:r>
-        <w:rPr>
-          <w:rFonts w:ascii="Times New Roman" w:hAnsi="Times New Roman" w:cs="Times New Roman"/>
-          <w:sz w:val="20"/>
-          <w:szCs w:val="20"/>
-          <w:lang w:val="en-SG"/>
-        </w:rPr>
-        <w:t xml:space="preserve"> GitHub Repositor</w:t>
-      </w:r>
-      <w:r>
-        <w:rPr>
-          <w:rFonts w:ascii="Times New Roman" w:hAnsi="Times New Roman" w:cs="Times New Roman"/>
-          <w:sz w:val="20"/>
-          <w:szCs w:val="20"/>
-          <w:lang w:val="en-SG"/>
-        </w:rPr>
-        <w:t>y)</w:t>
-      </w:r>
-      <w:r>
-        <w:rPr>
-          <w:rFonts w:ascii="Times New Roman" w:hAnsi="Times New Roman" w:cs="Times New Roman"/>
-          <w:sz w:val="20"/>
-          <w:szCs w:val="20"/>
-          <w:lang w:val="en-SG"/>
-        </w:rPr>
-        <w:t>.</w:t>
-      </w:r>
-    </w:p>
-    <w:p>
-      <w:pPr>
-        <w:rPr>
-          <w:rFonts w:ascii="Times New Roman" w:hAnsi="Times New Roman" w:cs="Times New Roman"/>
-          <w:sz w:val="20"/>
-          <w:szCs w:val="20"/>
-          <w:lang w:val="en-SG"/>
-        </w:rPr>
-      </w:pPr>
-    </w:p>
-    <w:p>
-      <w:pPr>
-        <w:rPr>
-          <w:rFonts w:ascii="Times New Roman" w:hAnsi="Times New Roman" w:cs="Times New Roman"/>
-          <w:sz w:val="20"/>
-          <w:szCs w:val="20"/>
-          <w:lang w:val="en-SG"/>
-        </w:rPr>
-      </w:pPr>
-      <w:r>
-        <w:rPr>
-          <w:rFonts w:ascii="Times New Roman" w:hAnsi="Times New Roman" w:cs="Times New Roman"/>
-          <w:sz w:val="20"/>
-          <w:szCs w:val="20"/>
-          <w:lang w:val="en-SG"/>
-        </w:rPr>
-        <w:t xml:space="preserve">Result – All Tests Failed. These 4 additional bugs </w:t>
-      </w:r>
-      <w:r>
-        <w:rPr>
-          <w:rFonts w:ascii="Times New Roman" w:hAnsi="Times New Roman" w:cs="Times New Roman"/>
-          <w:sz w:val="20"/>
-          <w:szCs w:val="20"/>
-          <w:lang w:val="en-SG"/>
-        </w:rPr>
-        <w:t>arise</w:t>
-      </w:r>
-      <w:r>
-        <w:rPr>
-          <w:rFonts w:ascii="Times New Roman" w:hAnsi="Times New Roman" w:cs="Times New Roman"/>
-          <w:sz w:val="20"/>
-          <w:szCs w:val="20"/>
-          <w:lang w:val="en-SG"/>
-        </w:rPr>
-        <w:t xml:space="preserve"> from a Design Flaw in the Program where the comparison is made line-by-line instead of a row-by-row comparison. Hence, the Program is unable to recognise duplicate records, different order of columns and different order of rows. Also, a Boolean AND is used to check if both files have a </w:t>
-      </w:r>
-      <w:r>
-        <w:rPr>
-          <w:rFonts w:ascii="Times New Roman" w:hAnsi="Times New Roman" w:cs="Times New Roman"/>
-          <w:sz w:val="20"/>
-          <w:szCs w:val="20"/>
-          <w:lang w:val="en-SG"/>
-        </w:rPr>
-        <w:t>next line</w:t>
-      </w:r>
-      <w:r>
-        <w:rPr>
-          <w:rFonts w:ascii="Times New Roman" w:hAnsi="Times New Roman" w:cs="Times New Roman"/>
-          <w:sz w:val="20"/>
-          <w:szCs w:val="20"/>
-          <w:lang w:val="en-SG"/>
-        </w:rPr>
-        <w:t>. Hence, the comparison is truncated by the file with fewer number of rows present.</w:t>
-      </w:r>
+        <w:t>issac-j17/SUTD_ESC_2022_Software-Testing-Mini-Campaign</w:t>
+      </w:r>
+      <w:r>
+        <w:rPr>
+          <w:rFonts w:ascii="Times New Roman" w:hAnsi="Times New Roman" w:cs="Times New Roman"/>
+          <w:sz w:val="24"/>
+          <w:szCs w:val="24"/>
+          <w:lang w:val="en-SG"/>
+        </w:rPr>
+        <w:t xml:space="preserve"> GitHub Repository).</w:t>
+      </w:r>
+    </w:p>
+    <w:p>
+      <w:pPr>
+        <w:rPr>
+          <w:rFonts w:ascii="Times New Roman" w:hAnsi="Times New Roman" w:cs="Times New Roman"/>
+          <w:sz w:val="24"/>
+          <w:szCs w:val="24"/>
+          <w:lang w:val="en-SG"/>
+        </w:rPr>
+      </w:pPr>
+      <w:r>
+        <w:rPr>
+          <w:rFonts w:ascii="Times New Roman" w:hAnsi="Times New Roman" w:cs="Times New Roman"/>
+          <w:sz w:val="24"/>
+          <w:szCs w:val="24"/>
+          <w:lang w:val="en-SG"/>
+        </w:rPr>
+        <w:lastRenderedPageBreak/>
+        <w:t xml:space="preserve">Result – All Tests Failed. These </w:t>
+      </w:r>
+      <w:r>
+        <w:rPr>
+          <w:rFonts w:ascii="Times New Roman" w:hAnsi="Times New Roman" w:cs="Times New Roman"/>
+          <w:sz w:val="24"/>
+          <w:szCs w:val="24"/>
+          <w:lang w:val="en-SG"/>
+        </w:rPr>
+        <w:t>3</w:t>
+      </w:r>
+      <w:r>
+        <w:rPr>
+          <w:rFonts w:ascii="Times New Roman" w:hAnsi="Times New Roman" w:cs="Times New Roman"/>
+          <w:sz w:val="24"/>
+          <w:szCs w:val="24"/>
+          <w:lang w:val="en-SG"/>
+        </w:rPr>
+        <w:t xml:space="preserve"> additional bugs arise from a Design Flaw in the Program where </w:t>
+      </w:r>
+      <w:r>
+        <w:rPr>
+          <w:rFonts w:ascii="Times New Roman" w:hAnsi="Times New Roman" w:cs="Times New Roman"/>
+          <w:sz w:val="24"/>
+          <w:szCs w:val="24"/>
+          <w:lang w:val="en-SG"/>
+        </w:rPr>
+        <w:t>both files are parsed together when each file should be parsed separately</w:t>
+      </w:r>
+      <w:r>
+        <w:rPr>
+          <w:rFonts w:ascii="Times New Roman" w:hAnsi="Times New Roman" w:cs="Times New Roman"/>
+          <w:sz w:val="24"/>
+          <w:szCs w:val="24"/>
+          <w:lang w:val="en-SG"/>
+        </w:rPr>
+        <w:t xml:space="preserve">. </w:t>
+      </w:r>
+      <w:r>
+        <w:rPr>
+          <w:rFonts w:ascii="Times New Roman" w:hAnsi="Times New Roman" w:cs="Times New Roman"/>
+          <w:sz w:val="24"/>
+          <w:szCs w:val="24"/>
+          <w:lang w:val="en-SG"/>
+        </w:rPr>
+        <w:t>Hence, it is prone to a bug when files have different number of rows. Next, the files are compared without any regard to the order of columns. This would severely impact the comparison as it is no longer doing a row comparison but file comparison instead. Finally, “Customer ID#” requirement is not necessary in the first place. Nonetheless, not explicitly stating that the position of the column “Customer ID#” being the first column also results in bugs.</w:t>
+      </w:r>
+    </w:p>
+    <w:p>
+      <w:pPr>
+        <w:rPr>
+          <w:rFonts w:ascii="Times New Roman" w:hAnsi="Times New Roman" w:cs="Times New Roman"/>
+          <w:sz w:val="24"/>
+          <w:szCs w:val="24"/>
+          <w:lang w:val="en-SG"/>
+        </w:rPr>
+      </w:pPr>
+    </w:p>
+    <w:p>
+      <w:pPr>
+        <w:rPr>
+          <w:rFonts w:ascii="Times New Roman" w:hAnsi="Times New Roman" w:cs="Times New Roman"/>
+          <w:sz w:val="24"/>
+          <w:szCs w:val="24"/>
+          <w:lang w:val="en-SG"/>
+        </w:rPr>
+      </w:pPr>
     </w:p>
     <w:sectPr>
       <w:pgSz w:w="11906" w:h="16838"/>
@@ -641,6 +1374,92 @@
 <file path=word/numbering.xml><?xml version="1.0" encoding="utf-8"?>
 <w:numbering xmlns:wpc="http://schemas.microsoft.com/office/word/2010/wordprocessingCanvas" xmlns:cx="http://schemas.microsoft.com/office/drawing/2014/chartex" xmlns:cx1="http://schemas.microsoft.com/office/drawing/2015/9/8/chartex" xmlns:cx2="http://schemas.microsoft.com/office/drawing/2015/10/21/chartex" xmlns:cx3="http://schemas.microsoft.com/office/drawing/2016/5/9/chartex" xmlns:cx4="http://schemas.microsoft.com/office/drawing/2016/5/10/chartex" xmlns:cx5="http://schemas.microsoft.com/office/drawing/2016/5/11/chartex" xmlns:cx6="http://schemas.microsoft.com/office/drawing/2016/5/12/chartex" xmlns:cx7="http://schemas.microsoft.com/office/drawing/2016/5/13/chartex" xmlns:cx8="http://schemas.microsoft.com/office/drawing/2016/5/14/chartex" xmlns:mc="http://schemas.openxmlformats.org/markup-compatibility/2006" xmlns:aink="http://schemas.microsoft.com/office/drawing/2016/ink" xmlns:am3d="http://schemas.microsoft.com/office/drawing/2017/model3d" xmlns:o="urn:schemas-microsoft-com:office:office" xmlns:oel="http://schemas.microsoft.com/office/2019/extlst" xmlns:r="http://schemas.openxmlformats.org/officeDocument/2006/relationships" xmlns:m="http://schemas.openxmlformats.org/officeDocument/2006/math" xmlns:v="urn:schemas-microsoft-com:vml" xmlns:wp14="http://schemas.microsoft.com/office/word/2010/wordprocessingDrawing" xmlns:wp="http://schemas.openxmlformats.org/drawingml/2006/wordprocessingDrawing" xmlns:w10="urn:schemas-microsoft-com:office:word" xmlns:w="http://schemas.openxmlformats.org/wordprocessingml/2006/main" xmlns:w14="http://schemas.microsoft.com/office/word/2010/wordml" xmlns:w15="http://schemas.microsoft.com/office/word/2012/wordml" xmlns:w16cex="http://schemas.microsoft.com/office/word/2018/wordml/cex" xmlns:w16cid="http://schemas.microsoft.com/office/word/2016/wordml/cid" xmlns:w16="http://schemas.microsoft.com/office/word/2018/wordml" xmlns:w16sdtdh="http://schemas.microsoft.com/office/word/2020/wordml/sdtdatahash" xmlns:w16se="http://schemas.microsoft.com/office/word/2015/wordml/symex" xmlns:wpg="http://schemas.microsoft.com/office/word/2010/wordprocessingGroup" xmlns:wpi="http://schemas.microsoft.com/office/word/2010/wordprocessingInk" xmlns:wne="http://schemas.microsoft.com/office/word/2006/wordml" xmlns:wps="http://schemas.microsoft.com/office/word/2010/wordprocessingShape" mc:Ignorable="w14 w15 w16se w16cid w16 w16cex w16sdtdh wp14">
   <w:abstractNum w:abstractNumId="0" w15:restartNumberingAfterBreak="0">
+    <w:nsid w:val="169C1A30"/>
+    <w:multiLevelType w:val="hybridMultilevel"/>
+    <w:tmpl w:val="CB867AD6"/>
+    <w:lvl w:ilvl="0" w:tplc="4809000F">
+      <w:start w:val="1"/>
+      <w:numFmt w:val="decimal"/>
+      <w:lvlText w:val="%1."/>
+      <w:lvlJc w:val="left"/>
+      <w:pPr>
+        <w:ind w:left="720" w:hanging="360"/>
+      </w:pPr>
+    </w:lvl>
+    <w:lvl w:ilvl="1" w:tplc="48090019" w:tentative="1">
+      <w:start w:val="1"/>
+      <w:numFmt w:val="lowerLetter"/>
+      <w:lvlText w:val="%2."/>
+      <w:lvlJc w:val="left"/>
+      <w:pPr>
+        <w:ind w:left="1440" w:hanging="360"/>
+      </w:pPr>
+    </w:lvl>
+    <w:lvl w:ilvl="2" w:tplc="4809001B" w:tentative="1">
+      <w:start w:val="1"/>
+      <w:numFmt w:val="lowerRoman"/>
+      <w:lvlText w:val="%3."/>
+      <w:lvlJc w:val="right"/>
+      <w:pPr>
+        <w:ind w:left="2160" w:hanging="180"/>
+      </w:pPr>
+    </w:lvl>
+    <w:lvl w:ilvl="3" w:tplc="4809000F" w:tentative="1">
+      <w:start w:val="1"/>
+      <w:numFmt w:val="decimal"/>
+      <w:lvlText w:val="%4."/>
+      <w:lvlJc w:val="left"/>
+      <w:pPr>
+        <w:ind w:left="2880" w:hanging="360"/>
+      </w:pPr>
+    </w:lvl>
+    <w:lvl w:ilvl="4" w:tplc="48090019" w:tentative="1">
+      <w:start w:val="1"/>
+      <w:numFmt w:val="lowerLetter"/>
+      <w:lvlText w:val="%5."/>
+      <w:lvlJc w:val="left"/>
+      <w:pPr>
+        <w:ind w:left="3600" w:hanging="360"/>
+      </w:pPr>
+    </w:lvl>
+    <w:lvl w:ilvl="5" w:tplc="4809001B" w:tentative="1">
+      <w:start w:val="1"/>
+      <w:numFmt w:val="lowerRoman"/>
+      <w:lvlText w:val="%6."/>
+      <w:lvlJc w:val="right"/>
+      <w:pPr>
+        <w:ind w:left="4320" w:hanging="180"/>
+      </w:pPr>
+    </w:lvl>
+    <w:lvl w:ilvl="6" w:tplc="4809000F" w:tentative="1">
+      <w:start w:val="1"/>
+      <w:numFmt w:val="decimal"/>
+      <w:lvlText w:val="%7."/>
+      <w:lvlJc w:val="left"/>
+      <w:pPr>
+        <w:ind w:left="5040" w:hanging="360"/>
+      </w:pPr>
+    </w:lvl>
+    <w:lvl w:ilvl="7" w:tplc="48090019" w:tentative="1">
+      <w:start w:val="1"/>
+      <w:numFmt w:val="lowerLetter"/>
+      <w:lvlText w:val="%8."/>
+      <w:lvlJc w:val="left"/>
+      <w:pPr>
+        <w:ind w:left="5760" w:hanging="360"/>
+      </w:pPr>
+    </w:lvl>
+    <w:lvl w:ilvl="8" w:tplc="4809001B" w:tentative="1">
+      <w:start w:val="1"/>
+      <w:numFmt w:val="lowerRoman"/>
+      <w:lvlText w:val="%9."/>
+      <w:lvlJc w:val="right"/>
+      <w:pPr>
+        <w:ind w:left="6480" w:hanging="180"/>
+      </w:pPr>
+    </w:lvl>
+  </w:abstractNum>
+  <w:abstractNum w:abstractNumId="1" w15:restartNumberingAfterBreak="0">
     <w:nsid w:val="408D2104"/>
     <w:multiLevelType w:val="hybridMultilevel"/>
     <w:tmpl w:val="8ED4FDAC"/>
@@ -753,7 +1572,7 @@
       </w:rPr>
     </w:lvl>
   </w:abstractNum>
-  <w:abstractNum w:abstractNumId="1" w15:restartNumberingAfterBreak="0">
+  <w:abstractNum w:abstractNumId="2" w15:restartNumberingAfterBreak="0">
     <w:nsid w:val="4ED168FA"/>
     <w:multiLevelType w:val="hybridMultilevel"/>
     <w:tmpl w:val="89AC1310"/>
@@ -842,11 +1661,130 @@
       </w:pPr>
     </w:lvl>
   </w:abstractNum>
+  <w:abstractNum w:abstractNumId="3" w15:restartNumberingAfterBreak="0">
+    <w:nsid w:val="7DE9370D"/>
+    <w:multiLevelType w:val="hybridMultilevel"/>
+    <w:tmpl w:val="685E64B4"/>
+    <w:lvl w:ilvl="0" w:tplc="48090001">
+      <w:start w:val="1"/>
+      <w:numFmt w:val="bullet"/>
+      <w:lvlText w:val=""/>
+      <w:lvlJc w:val="left"/>
+      <w:pPr>
+        <w:ind w:left="720" w:hanging="360"/>
+      </w:pPr>
+      <w:rPr>
+        <w:rFonts w:ascii="Symbol" w:hAnsi="Symbol" w:hint="default"/>
+      </w:rPr>
+    </w:lvl>
+    <w:lvl w:ilvl="1" w:tplc="48090003" w:tentative="1">
+      <w:start w:val="1"/>
+      <w:numFmt w:val="bullet"/>
+      <w:lvlText w:val="o"/>
+      <w:lvlJc w:val="left"/>
+      <w:pPr>
+        <w:ind w:left="1440" w:hanging="360"/>
+      </w:pPr>
+      <w:rPr>
+        <w:rFonts w:ascii="Courier New" w:hAnsi="Courier New" w:cs="Courier New" w:hint="default"/>
+      </w:rPr>
+    </w:lvl>
+    <w:lvl w:ilvl="2" w:tplc="48090005" w:tentative="1">
+      <w:start w:val="1"/>
+      <w:numFmt w:val="bullet"/>
+      <w:lvlText w:val=""/>
+      <w:lvlJc w:val="left"/>
+      <w:pPr>
+        <w:ind w:left="2160" w:hanging="360"/>
+      </w:pPr>
+      <w:rPr>
+        <w:rFonts w:ascii="Wingdings" w:hAnsi="Wingdings" w:hint="default"/>
+      </w:rPr>
+    </w:lvl>
+    <w:lvl w:ilvl="3" w:tplc="48090001" w:tentative="1">
+      <w:start w:val="1"/>
+      <w:numFmt w:val="bullet"/>
+      <w:lvlText w:val=""/>
+      <w:lvlJc w:val="left"/>
+      <w:pPr>
+        <w:ind w:left="2880" w:hanging="360"/>
+      </w:pPr>
+      <w:rPr>
+        <w:rFonts w:ascii="Symbol" w:hAnsi="Symbol" w:hint="default"/>
+      </w:rPr>
+    </w:lvl>
+    <w:lvl w:ilvl="4" w:tplc="48090003" w:tentative="1">
+      <w:start w:val="1"/>
+      <w:numFmt w:val="bullet"/>
+      <w:lvlText w:val="o"/>
+      <w:lvlJc w:val="left"/>
+      <w:pPr>
+        <w:ind w:left="3600" w:hanging="360"/>
+      </w:pPr>
+      <w:rPr>
+        <w:rFonts w:ascii="Courier New" w:hAnsi="Courier New" w:cs="Courier New" w:hint="default"/>
+      </w:rPr>
+    </w:lvl>
+    <w:lvl w:ilvl="5" w:tplc="48090005" w:tentative="1">
+      <w:start w:val="1"/>
+      <w:numFmt w:val="bullet"/>
+      <w:lvlText w:val=""/>
+      <w:lvlJc w:val="left"/>
+      <w:pPr>
+        <w:ind w:left="4320" w:hanging="360"/>
+      </w:pPr>
+      <w:rPr>
+        <w:rFonts w:ascii="Wingdings" w:hAnsi="Wingdings" w:hint="default"/>
+      </w:rPr>
+    </w:lvl>
+    <w:lvl w:ilvl="6" w:tplc="48090001" w:tentative="1">
+      <w:start w:val="1"/>
+      <w:numFmt w:val="bullet"/>
+      <w:lvlText w:val=""/>
+      <w:lvlJc w:val="left"/>
+      <w:pPr>
+        <w:ind w:left="5040" w:hanging="360"/>
+      </w:pPr>
+      <w:rPr>
+        <w:rFonts w:ascii="Symbol" w:hAnsi="Symbol" w:hint="default"/>
+      </w:rPr>
+    </w:lvl>
+    <w:lvl w:ilvl="7" w:tplc="48090003" w:tentative="1">
+      <w:start w:val="1"/>
+      <w:numFmt w:val="bullet"/>
+      <w:lvlText w:val="o"/>
+      <w:lvlJc w:val="left"/>
+      <w:pPr>
+        <w:ind w:left="5760" w:hanging="360"/>
+      </w:pPr>
+      <w:rPr>
+        <w:rFonts w:ascii="Courier New" w:hAnsi="Courier New" w:cs="Courier New" w:hint="default"/>
+      </w:rPr>
+    </w:lvl>
+    <w:lvl w:ilvl="8" w:tplc="48090005" w:tentative="1">
+      <w:start w:val="1"/>
+      <w:numFmt w:val="bullet"/>
+      <w:lvlText w:val=""/>
+      <w:lvlJc w:val="left"/>
+      <w:pPr>
+        <w:ind w:left="6480" w:hanging="360"/>
+      </w:pPr>
+      <w:rPr>
+        <w:rFonts w:ascii="Wingdings" w:hAnsi="Wingdings" w:hint="default"/>
+      </w:rPr>
+    </w:lvl>
+  </w:abstractNum>
   <w:num w:numId="1" w16cid:durableId="1099058989">
-    <w:abstractNumId w:val="0"/>
+    <w:abstractNumId w:val="1"/>
   </w:num>
   <w:num w:numId="2" w16cid:durableId="396435350">
-    <w:abstractNumId w:val="1"/>
+    <w:abstractNumId w:val="2"/>
+  </w:num>
+  <w:num w:numId="3" w16cid:durableId="95369085">
+    <w:abstractNumId w:val="3"/>
+  </w:num>
+  <w:num w:numId="4" w16cid:durableId="688533517">
+    <w:abstractNumId w:val="0"/>
   </w:num>
 </w:numbering>
 </file>

</xml_diff>